<commit_message>
Update Use case Diagram, ERD
</commit_message>
<xml_diff>
--- a/reports/Report2_Project Management Plan.docx
+++ b/reports/Report2_Project Management Plan.docx
@@ -11822,6 +11822,8 @@
                 <w:sz w:val="22"/>
               </w:rPr>
             </w:pPr>
+            <w:bookmarkStart w:id="7" w:name="_GoBack"/>
+            <w:commentRangeStart w:id="8"/>
             <w:r>
               <w:rPr>
                 <w:rFonts w:asciiTheme="minorHAnsi" w:hAnsiTheme="minorHAnsi" w:cstheme="minorHAnsi"/>
@@ -11831,6 +11833,16 @@
                 <w:sz w:val="22"/>
               </w:rPr>
               <w:t>15</w:t>
+            </w:r>
+            <w:bookmarkEnd w:id="7"/>
+            <w:commentRangeEnd w:id="8"/>
+            <w:r>
+              <w:rPr>
+                <w:rStyle w:val="CommentReference"/>
+                <w:rFonts w:asciiTheme="minorHAnsi" w:eastAsiaTheme="minorHAnsi" w:hAnsiTheme="minorHAnsi"/>
+                <w:lang w:val="en-GB" w:eastAsia="en-US"/>
+              </w:rPr>
+              <w:commentReference w:id="8"/>
             </w:r>
           </w:p>
         </w:tc>
@@ -12843,7 +12855,7 @@
       <w:pPr>
         <w:pStyle w:val="Heading3"/>
       </w:pPr>
-      <w:bookmarkStart w:id="7" w:name="_Toc64858877"/>
+      <w:bookmarkStart w:id="9" w:name="_Toc64858877"/>
       <w:r>
         <w:t>1.</w:t>
       </w:r>
@@ -12859,7 +12871,7 @@
       <w:r>
         <w:t>Objectives</w:t>
       </w:r>
-      <w:bookmarkEnd w:id="7"/>
+      <w:bookmarkEnd w:id="9"/>
     </w:p>
     <w:p>
       <w:pPr>
@@ -13823,15 +13835,7 @@
                 <w:bCs/>
                 <w:sz w:val="22"/>
               </w:rPr>
-              <w:t xml:space="preserve"> </w:t>
-            </w:r>
-            <w:r>
-              <w:rPr>
-                <w:rFonts w:asciiTheme="minorHAnsi" w:hAnsiTheme="minorHAnsi" w:cstheme="minorHAnsi"/>
-                <w:bCs/>
-                <w:sz w:val="22"/>
-              </w:rPr>
-              <w:t>before move to “Implementing” stage</w:t>
+              <w:t xml:space="preserve"> before move to “Implementing” stage</w:t>
             </w:r>
             <w:r>
               <w:rPr>
@@ -14658,7 +14662,7 @@
       <w:pPr>
         <w:pStyle w:val="Heading3"/>
       </w:pPr>
-      <w:bookmarkStart w:id="8" w:name="_Toc64858878"/>
+      <w:bookmarkStart w:id="10" w:name="_Toc64858878"/>
       <w:r>
         <w:t>1.</w:t>
       </w:r>
@@ -14668,7 +14672,7 @@
       <w:r>
         <w:t xml:space="preserve"> Project Risks</w:t>
       </w:r>
-      <w:bookmarkEnd w:id="8"/>
+      <w:bookmarkEnd w:id="10"/>
     </w:p>
     <w:p>
       <w:pPr>
@@ -15033,23 +15037,7 @@
                 <w:bCs/>
                 <w:sz w:val="22"/>
               </w:rPr>
-              <w:t xml:space="preserve">Meet customers </w:t>
-            </w:r>
-            <w:r>
-              <w:rPr>
-                <w:rFonts w:asciiTheme="minorHAnsi" w:hAnsiTheme="minorHAnsi" w:cstheme="minorHAnsi"/>
-                <w:bCs/>
-                <w:sz w:val="22"/>
-              </w:rPr>
-              <w:t>regularly</w:t>
-            </w:r>
-            <w:r>
-              <w:rPr>
-                <w:rFonts w:asciiTheme="minorHAnsi" w:hAnsiTheme="minorHAnsi" w:cstheme="minorHAnsi"/>
-                <w:bCs/>
-                <w:sz w:val="22"/>
-              </w:rPr>
-              <w:t xml:space="preserve"> to confirm our thoughts or do not hesitate to ask customers via Zalo group chat.</w:t>
+              <w:t>Meet customers regularly to confirm our thoughts or do not hesitate to ask customers via Zalo group chat.</w:t>
             </w:r>
           </w:p>
         </w:tc>
@@ -15420,23 +15408,7 @@
                 <w:sz w:val="22"/>
               </w:rPr>
               <w:lastRenderedPageBreak/>
-              <w:t xml:space="preserve">If not, </w:t>
-            </w:r>
-            <w:r>
-              <w:rPr>
-                <w:rFonts w:asciiTheme="minorHAnsi" w:hAnsiTheme="minorHAnsi" w:cstheme="minorHAnsi"/>
-                <w:bCs/>
-                <w:sz w:val="22"/>
-              </w:rPr>
-              <w:t>team</w:t>
-            </w:r>
-            <w:r>
-              <w:rPr>
-                <w:rFonts w:asciiTheme="minorHAnsi" w:hAnsiTheme="minorHAnsi" w:cstheme="minorHAnsi"/>
-                <w:bCs/>
-                <w:sz w:val="22"/>
-              </w:rPr>
-              <w:t xml:space="preserve"> need to deal with customers to implement that feature </w:t>
+              <w:t xml:space="preserve">If not, team need to deal with customers to implement that feature </w:t>
             </w:r>
             <w:r>
               <w:rPr>
@@ -15945,23 +15917,7 @@
                 <w:bCs/>
                 <w:sz w:val="22"/>
               </w:rPr>
-              <w:t xml:space="preserve"> in direct meeting</w:t>
-            </w:r>
-            <w:r>
-              <w:rPr>
-                <w:rFonts w:asciiTheme="minorHAnsi" w:hAnsiTheme="minorHAnsi" w:cstheme="minorHAnsi"/>
-                <w:bCs/>
-                <w:sz w:val="22"/>
-              </w:rPr>
-              <w:t xml:space="preserve"> and communication</w:t>
-            </w:r>
-            <w:r>
-              <w:rPr>
-                <w:rFonts w:asciiTheme="minorHAnsi" w:hAnsiTheme="minorHAnsi" w:cstheme="minorHAnsi"/>
-                <w:bCs/>
-                <w:sz w:val="22"/>
-              </w:rPr>
-              <w:t xml:space="preserve"> due to Covid-19</w:t>
+              <w:t xml:space="preserve"> in direct meeting and communication due to Covid-19</w:t>
             </w:r>
           </w:p>
         </w:tc>
@@ -16046,15 +16002,7 @@
                 <w:bCs/>
                 <w:sz w:val="22"/>
               </w:rPr>
-              <w:t xml:space="preserve"> use </w:t>
-            </w:r>
-            <w:r>
-              <w:rPr>
-                <w:rFonts w:asciiTheme="minorHAnsi" w:hAnsiTheme="minorHAnsi" w:cstheme="minorHAnsi"/>
-                <w:bCs/>
-                <w:sz w:val="22"/>
-              </w:rPr>
-              <w:t xml:space="preserve">online </w:t>
+              <w:t xml:space="preserve"> use online </w:t>
             </w:r>
             <w:r>
               <w:rPr>
@@ -16110,23 +16058,7 @@
                 <w:bCs/>
                 <w:sz w:val="22"/>
               </w:rPr>
-              <w:t xml:space="preserve">Team can deploy live </w:t>
-            </w:r>
-            <w:r>
-              <w:rPr>
-                <w:rFonts w:asciiTheme="minorHAnsi" w:hAnsiTheme="minorHAnsi" w:cstheme="minorHAnsi"/>
-                <w:bCs/>
-                <w:sz w:val="22"/>
-              </w:rPr>
-              <w:t>demo</w:t>
-            </w:r>
-            <w:r>
-              <w:rPr>
-                <w:rFonts w:asciiTheme="minorHAnsi" w:hAnsiTheme="minorHAnsi" w:cstheme="minorHAnsi"/>
-                <w:bCs/>
-                <w:sz w:val="22"/>
-              </w:rPr>
-              <w:t xml:space="preserve"> on Ngrok for </w:t>
+              <w:t xml:space="preserve">Team can deploy live demo on Ngrok for </w:t>
             </w:r>
             <w:r>
               <w:rPr>
@@ -16423,23 +16355,7 @@
                 <w:bCs/>
                 <w:sz w:val="22"/>
               </w:rPr>
-              <w:t xml:space="preserve">Each member have to report their working progress </w:t>
-            </w:r>
-            <w:r>
-              <w:rPr>
-                <w:rFonts w:asciiTheme="minorHAnsi" w:hAnsiTheme="minorHAnsi" w:cstheme="minorHAnsi"/>
-                <w:bCs/>
-                <w:sz w:val="22"/>
-              </w:rPr>
-              <w:t>daily</w:t>
-            </w:r>
-            <w:r>
-              <w:rPr>
-                <w:rFonts w:asciiTheme="minorHAnsi" w:hAnsiTheme="minorHAnsi" w:cstheme="minorHAnsi"/>
-                <w:bCs/>
-                <w:sz w:val="22"/>
-              </w:rPr>
-              <w:t>.</w:t>
+              <w:t>Each member have to report their working progress daily.</w:t>
             </w:r>
           </w:p>
           <w:p>
@@ -16640,14 +16556,14 @@
       <w:pPr>
         <w:pStyle w:val="Heading2"/>
       </w:pPr>
-      <w:bookmarkStart w:id="9" w:name="_Toc64858879"/>
+      <w:bookmarkStart w:id="11" w:name="_Toc64858879"/>
       <w:r>
         <w:t xml:space="preserve">2. </w:t>
       </w:r>
       <w:r>
         <w:t>Management Approach</w:t>
       </w:r>
-      <w:bookmarkEnd w:id="9"/>
+      <w:bookmarkEnd w:id="11"/>
     </w:p>
     <w:p>
       <w:pPr>
@@ -16686,22 +16602,13 @@
         </w:rPr>
       </w:pPr>
       <w:r>
-        <w:t xml:space="preserve">The </w:t>
-      </w:r>
-      <w:r>
-        <w:t xml:space="preserve">project management model </w:t>
-      </w:r>
-      <w:r>
-        <w:t>our team ch</w:t>
+        <w:t>The project management model our team ch</w:t>
       </w:r>
       <w:r>
         <w:t xml:space="preserve">ose </w:t>
       </w:r>
       <w:r>
-        <w:t>to manage and implement in this project</w:t>
-      </w:r>
-      <w:r>
-        <w:t xml:space="preserve"> is Agile, for more specific, is </w:t>
+        <w:t xml:space="preserve">to manage and implement in this project is Agile, for more specific, is </w:t>
       </w:r>
       <w:r>
         <w:t>Scrum</w:t>
@@ -16720,14 +16627,14 @@
       <w:pPr>
         <w:pStyle w:val="Heading3"/>
       </w:pPr>
-      <w:bookmarkStart w:id="10" w:name="_Toc64858880"/>
+      <w:bookmarkStart w:id="12" w:name="_Toc64858880"/>
       <w:r>
         <w:t>2.1</w:t>
       </w:r>
       <w:r>
         <w:t xml:space="preserve"> Project Process</w:t>
       </w:r>
-      <w:bookmarkEnd w:id="10"/>
+      <w:bookmarkEnd w:id="12"/>
     </w:p>
     <w:p>
       <w:pPr>
@@ -16830,10 +16737,7 @@
         <w:ind w:left="450" w:hanging="270"/>
       </w:pPr>
       <w:r>
-        <w:t xml:space="preserve">Scrum </w:t>
-      </w:r>
-      <w:r>
-        <w:t xml:space="preserve">requires </w:t>
+        <w:t xml:space="preserve">Scrum requires </w:t>
       </w:r>
       <w:r>
         <w:t xml:space="preserve">regular meeting and </w:t>
@@ -16865,10 +16769,7 @@
         <w:ind w:left="450" w:hanging="270"/>
       </w:pPr>
       <w:r>
-        <w:t xml:space="preserve">Scrum welcome </w:t>
-      </w:r>
-      <w:r>
-        <w:t>changes</w:t>
+        <w:t>Scrum welcome changes</w:t>
       </w:r>
       <w:r>
         <w:t xml:space="preserve">, even </w:t>
@@ -16897,10 +16798,7 @@
         <w:t xml:space="preserve"> </w:t>
       </w:r>
       <w:r>
-        <w:t>each</w:t>
-      </w:r>
-      <w:r>
-        <w:t xml:space="preserve"> sprint, so we can easily manage bugs</w:t>
+        <w:t>each sprint, so we can easily manage bugs</w:t>
       </w:r>
       <w:r>
         <w:t>, fix bugs faster</w:t>
@@ -16937,7 +16835,7 @@
                     </pic:cNvPicPr>
                   </pic:nvPicPr>
                   <pic:blipFill rotWithShape="1">
-                    <a:blip r:embed="rId7" cstate="print">
+                    <a:blip r:embed="rId9" cstate="print">
                       <a:extLst>
                         <a:ext uri="{28A0092B-C50C-407E-A947-70E740481C1C}">
                           <a14:useLocalDpi xmlns:a14="http://schemas.microsoft.com/office/drawing/2010/main" val="0"/>
@@ -17047,7 +16945,7 @@
         </w:rPr>
         <w:t>Reference:</w:t>
       </w:r>
-      <w:hyperlink r:id="rId8">
+      <w:hyperlink r:id="rId10">
         <w:r>
           <w:rPr>
             <w:rFonts w:eastAsia="Times New Roman" w:cstheme="minorHAnsi"/>
@@ -17057,7 +16955,7 @@
           <w:t xml:space="preserve"> </w:t>
         </w:r>
       </w:hyperlink>
-      <w:hyperlink r:id="rId9">
+      <w:hyperlink r:id="rId11">
         <w:r>
           <w:rPr>
             <w:rFonts w:eastAsia="Times New Roman" w:cstheme="minorHAnsi"/>
@@ -17080,14 +16978,14 @@
       <w:pPr>
         <w:pStyle w:val="Heading3"/>
       </w:pPr>
-      <w:bookmarkStart w:id="11" w:name="_Toc64858881"/>
+      <w:bookmarkStart w:id="13" w:name="_Toc64858881"/>
       <w:r>
         <w:t>2.2</w:t>
       </w:r>
       <w:r>
         <w:t xml:space="preserve"> Quality Management</w:t>
       </w:r>
-      <w:bookmarkEnd w:id="11"/>
+      <w:bookmarkEnd w:id="13"/>
     </w:p>
     <w:p>
       <w:pPr>
@@ -17243,13 +17141,7 @@
         <w:t xml:space="preserve"> </w:t>
       </w:r>
       <w:r>
-        <w:t xml:space="preserve">the team </w:t>
-      </w:r>
-      <w:r>
-        <w:t>have to</w:t>
-      </w:r>
-      <w:r>
-        <w:t>:</w:t>
+        <w:t>the team have to:</w:t>
       </w:r>
     </w:p>
     <w:p>
@@ -17280,31 +17172,7 @@
         <w:rPr>
           <w:color w:val="000000"/>
         </w:rPr>
-        <w:t>Refer to</w:t>
-      </w:r>
-      <w:r>
-        <w:rPr>
-          <w:color w:val="000000"/>
-        </w:rPr>
-        <w:t xml:space="preserve"> and study similar </w:t>
-      </w:r>
-      <w:r>
-        <w:rPr>
-          <w:color w:val="000000"/>
-        </w:rPr>
-        <w:t xml:space="preserve">working </w:t>
-      </w:r>
-      <w:r>
-        <w:rPr>
-          <w:color w:val="000000"/>
-        </w:rPr>
-        <w:t>applications</w:t>
-      </w:r>
-      <w:r>
-        <w:rPr>
-          <w:color w:val="000000"/>
-        </w:rPr>
-        <w:t xml:space="preserve"> </w:t>
+        <w:t xml:space="preserve">Refer to and study similar working applications </w:t>
       </w:r>
       <w:r>
         <w:rPr>
@@ -17327,10 +17195,7 @@
         <w:t xml:space="preserve">Ensure all team members </w:t>
       </w:r>
       <w:r>
-        <w:t>clearly</w:t>
-      </w:r>
-      <w:r>
-        <w:t xml:space="preserve"> understand user requirements and </w:t>
+        <w:t xml:space="preserve">clearly understand user requirements and </w:t>
       </w:r>
       <w:r>
         <w:t>prototype</w:t>
@@ -17351,14 +17216,14 @@
       <w:pPr>
         <w:pStyle w:val="Heading3"/>
       </w:pPr>
-      <w:bookmarkStart w:id="12" w:name="_Toc64858882"/>
+      <w:bookmarkStart w:id="14" w:name="_Toc64858882"/>
       <w:r>
         <w:t>2.3</w:t>
       </w:r>
       <w:r>
         <w:t xml:space="preserve"> Training Plan</w:t>
       </w:r>
-      <w:bookmarkEnd w:id="12"/>
+      <w:bookmarkEnd w:id="14"/>
     </w:p>
     <w:p>
       <w:pPr>
@@ -18050,11 +17915,11 @@
       <w:pPr>
         <w:pStyle w:val="Heading2"/>
       </w:pPr>
-      <w:bookmarkStart w:id="13" w:name="_Toc64858883"/>
+      <w:bookmarkStart w:id="15" w:name="_Toc64858883"/>
       <w:r>
         <w:t>3. Master Schedule</w:t>
       </w:r>
-      <w:bookmarkEnd w:id="13"/>
+      <w:bookmarkEnd w:id="15"/>
     </w:p>
     <w:p>
       <w:pPr>
@@ -18311,23 +18176,7 @@
                 <w:bCs/>
                 <w:sz w:val="22"/>
               </w:rPr>
-              <w:t xml:space="preserve"> (</w:t>
-            </w:r>
-            <w:r>
-              <w:rPr>
-                <w:rFonts w:asciiTheme="minorHAnsi" w:hAnsiTheme="minorHAnsi" w:cstheme="minorHAnsi"/>
-                <w:bCs/>
-                <w:sz w:val="22"/>
-              </w:rPr>
-              <w:t>Report 1</w:t>
-            </w:r>
-            <w:r>
-              <w:rPr>
-                <w:rFonts w:asciiTheme="minorHAnsi" w:hAnsiTheme="minorHAnsi" w:cstheme="minorHAnsi"/>
-                <w:bCs/>
-                <w:sz w:val="22"/>
-              </w:rPr>
-              <w:t>)</w:t>
+              <w:t xml:space="preserve"> (Report 1)</w:t>
             </w:r>
           </w:p>
         </w:tc>
@@ -18654,15 +18503,7 @@
                 <w:bCs/>
                 <w:sz w:val="22"/>
               </w:rPr>
-              <w:t>4</w:t>
-            </w:r>
-            <w:r>
-              <w:rPr>
-                <w:rFonts w:asciiTheme="minorHAnsi" w:hAnsiTheme="minorHAnsi" w:cstheme="minorHAnsi"/>
-                <w:bCs/>
-                <w:sz w:val="22"/>
-              </w:rPr>
-              <w:t>)</w:t>
+              <w:t>4)</w:t>
             </w:r>
           </w:p>
         </w:tc>
@@ -18742,23 +18583,7 @@
                 <w:bCs/>
                 <w:sz w:val="22"/>
               </w:rPr>
-              <w:t xml:space="preserve"> </w:t>
-            </w:r>
-            <w:r>
-              <w:rPr>
-                <w:rFonts w:asciiTheme="minorHAnsi" w:hAnsiTheme="minorHAnsi" w:cstheme="minorHAnsi"/>
-                <w:bCs/>
-                <w:sz w:val="22"/>
-              </w:rPr>
-              <w:t>Diagram</w:t>
-            </w:r>
-            <w:r>
-              <w:rPr>
-                <w:rFonts w:asciiTheme="minorHAnsi" w:hAnsiTheme="minorHAnsi" w:cstheme="minorHAnsi"/>
-                <w:bCs/>
-                <w:sz w:val="22"/>
-              </w:rPr>
-              <w:t>, Prototypes</w:t>
+              <w:t xml:space="preserve"> Diagram, Prototypes</w:t>
             </w:r>
           </w:p>
         </w:tc>
@@ -18900,15 +18725,7 @@
                 <w:bCs/>
                 <w:sz w:val="22"/>
               </w:rPr>
-              <w:t xml:space="preserve"> </w:t>
-            </w:r>
-            <w:r>
-              <w:rPr>
-                <w:rFonts w:asciiTheme="minorHAnsi" w:hAnsiTheme="minorHAnsi" w:cstheme="minorHAnsi"/>
-                <w:bCs/>
-                <w:sz w:val="22"/>
-              </w:rPr>
-              <w:t>cases</w:t>
+              <w:t xml:space="preserve"> cases</w:t>
             </w:r>
           </w:p>
         </w:tc>
@@ -18986,23 +18803,7 @@
                 <w:bCs/>
                 <w:sz w:val="22"/>
               </w:rPr>
-              <w:t xml:space="preserve"> : module “</w:t>
-            </w:r>
-            <w:r>
-              <w:rPr>
-                <w:rFonts w:asciiTheme="minorHAnsi" w:hAnsiTheme="minorHAnsi" w:cstheme="minorHAnsi"/>
-                <w:bCs/>
-                <w:sz w:val="22"/>
-              </w:rPr>
-              <w:t>Salesman</w:t>
-            </w:r>
-            <w:r>
-              <w:rPr>
-                <w:rFonts w:asciiTheme="minorHAnsi" w:hAnsiTheme="minorHAnsi" w:cstheme="minorHAnsi"/>
-                <w:bCs/>
-                <w:sz w:val="22"/>
-              </w:rPr>
-              <w:t>” (Front-end)</w:t>
+              <w:t xml:space="preserve"> : module “Salesman” (Front-end)</w:t>
             </w:r>
           </w:p>
         </w:tc>
@@ -19112,31 +18913,7 @@
                 <w:bCs/>
                 <w:sz w:val="22"/>
               </w:rPr>
-              <w:t>Code Package 3</w:t>
-            </w:r>
-            <w:r>
-              <w:rPr>
-                <w:rFonts w:asciiTheme="minorHAnsi" w:hAnsiTheme="minorHAnsi" w:cstheme="minorHAnsi"/>
-                <w:bCs/>
-                <w:sz w:val="22"/>
-              </w:rPr>
-              <w:t xml:space="preserve"> : module “</w:t>
-            </w:r>
-            <w:r>
-              <w:rPr>
-                <w:rFonts w:asciiTheme="minorHAnsi" w:hAnsiTheme="minorHAnsi" w:cstheme="minorHAnsi"/>
-                <w:bCs/>
-                <w:sz w:val="22"/>
-              </w:rPr>
-              <w:t>Sales Manager</w:t>
-            </w:r>
-            <w:r>
-              <w:rPr>
-                <w:rFonts w:asciiTheme="minorHAnsi" w:hAnsiTheme="minorHAnsi" w:cstheme="minorHAnsi"/>
-                <w:bCs/>
-                <w:sz w:val="22"/>
-              </w:rPr>
-              <w:t>” (Front-end)</w:t>
+              <w:t>Code Package 3 : module “Sales Manager” (Front-end)</w:t>
             </w:r>
           </w:p>
         </w:tc>
@@ -19200,15 +18977,7 @@
                 <w:bCs/>
                 <w:sz w:val="22"/>
               </w:rPr>
-              <w:t xml:space="preserve"> </w:t>
-            </w:r>
-            <w:r>
-              <w:rPr>
-                <w:rFonts w:asciiTheme="minorHAnsi" w:hAnsiTheme="minorHAnsi" w:cstheme="minorHAnsi"/>
-                <w:bCs/>
-                <w:sz w:val="22"/>
-              </w:rPr>
-              <w:t>test</w:t>
+              <w:t xml:space="preserve"> test</w:t>
             </w:r>
             <w:r>
               <w:rPr>
@@ -19354,15 +19123,7 @@
                 <w:bCs/>
                 <w:sz w:val="22"/>
               </w:rPr>
-              <w:t xml:space="preserve"> </w:t>
-            </w:r>
-            <w:r>
-              <w:rPr>
-                <w:rFonts w:asciiTheme="minorHAnsi" w:hAnsiTheme="minorHAnsi" w:cstheme="minorHAnsi"/>
-                <w:bCs/>
-                <w:sz w:val="22"/>
-              </w:rPr>
-              <w:t>cases</w:t>
+              <w:t xml:space="preserve"> cases</w:t>
             </w:r>
           </w:p>
         </w:tc>
@@ -19422,23 +19183,7 @@
                 <w:bCs/>
                 <w:sz w:val="22"/>
               </w:rPr>
-              <w:t xml:space="preserve"> </w:t>
-            </w:r>
-            <w:r>
-              <w:rPr>
-                <w:rFonts w:asciiTheme="minorHAnsi" w:hAnsiTheme="minorHAnsi" w:cstheme="minorHAnsi"/>
-                <w:bCs/>
-                <w:sz w:val="22"/>
-              </w:rPr>
-              <w:t xml:space="preserve">2 </w:t>
-            </w:r>
-            <w:r>
-              <w:rPr>
-                <w:rFonts w:asciiTheme="minorHAnsi" w:hAnsiTheme="minorHAnsi" w:cstheme="minorHAnsi"/>
-                <w:bCs/>
-                <w:sz w:val="22"/>
-              </w:rPr>
-              <w:t>(Back-end)</w:t>
+              <w:t xml:space="preserve"> 2 (Back-end)</w:t>
             </w:r>
           </w:p>
         </w:tc>
@@ -19747,25 +19492,25 @@
       <w:pPr>
         <w:pStyle w:val="Heading2"/>
       </w:pPr>
-      <w:bookmarkStart w:id="14" w:name="_Toc64858884"/>
+      <w:bookmarkStart w:id="16" w:name="_Toc64858884"/>
       <w:r>
         <w:lastRenderedPageBreak/>
         <w:t>4. Project Organization</w:t>
       </w:r>
-      <w:bookmarkEnd w:id="14"/>
+      <w:bookmarkEnd w:id="16"/>
     </w:p>
     <w:p>
       <w:pPr>
         <w:pStyle w:val="Heading3"/>
       </w:pPr>
-      <w:bookmarkStart w:id="15" w:name="_Toc64858885"/>
+      <w:bookmarkStart w:id="17" w:name="_Toc64858885"/>
       <w:r>
         <w:t>4.1</w:t>
       </w:r>
       <w:r>
         <w:t xml:space="preserve"> Team &amp; Structures</w:t>
       </w:r>
-      <w:bookmarkEnd w:id="15"/>
+      <w:bookmarkEnd w:id="17"/>
     </w:p>
     <w:p>
       <w:pPr>
@@ -19792,7 +19537,7 @@
                     <pic:cNvPicPr/>
                   </pic:nvPicPr>
                   <pic:blipFill>
-                    <a:blip r:embed="rId10"/>
+                    <a:blip r:embed="rId12"/>
                     <a:stretch>
                       <a:fillRect/>
                     </a:stretch>
@@ -19878,7 +19623,7 @@
       <w:pPr>
         <w:pStyle w:val="Heading3"/>
       </w:pPr>
-      <w:bookmarkStart w:id="16" w:name="_Toc64858886"/>
+      <w:bookmarkStart w:id="18" w:name="_Toc64858886"/>
       <w:r>
         <w:t>4.2</w:t>
       </w:r>
@@ -19888,7 +19633,7 @@
       <w:r>
         <w:t>Responsibilities</w:t>
       </w:r>
-      <w:bookmarkEnd w:id="16"/>
+      <w:bookmarkEnd w:id="18"/>
     </w:p>
     <w:p>
       <w:pPr>
@@ -21325,7 +21070,7 @@
       <w:pPr>
         <w:pStyle w:val="Heading2"/>
       </w:pPr>
-      <w:bookmarkStart w:id="17" w:name="_Toc64858887"/>
+      <w:bookmarkStart w:id="19" w:name="_Toc64858887"/>
       <w:r>
         <w:t xml:space="preserve">5. </w:t>
       </w:r>
@@ -21335,20 +21080,20 @@
       <w:r>
         <w:t>Communication</w:t>
       </w:r>
-      <w:bookmarkEnd w:id="17"/>
+      <w:bookmarkEnd w:id="19"/>
     </w:p>
     <w:p>
       <w:pPr>
         <w:pStyle w:val="Heading3"/>
       </w:pPr>
-      <w:bookmarkStart w:id="18" w:name="_Toc64858888"/>
+      <w:bookmarkStart w:id="20" w:name="_Toc64858888"/>
       <w:r>
         <w:t>5.1</w:t>
       </w:r>
       <w:r>
         <w:t xml:space="preserve"> Communication Plan</w:t>
       </w:r>
-      <w:bookmarkEnd w:id="18"/>
+      <w:bookmarkEnd w:id="20"/>
     </w:p>
     <w:tbl>
       <w:tblPr>
@@ -21563,35 +21308,7 @@
                 <w:rFonts w:ascii="Calibri" w:eastAsia="Calibri" w:hAnsi="Calibri" w:cs="Calibri"/>
                 <w:sz w:val="22"/>
               </w:rPr>
-              <w:t xml:space="preserve">, </w:t>
-            </w:r>
-            <w:r>
-              <w:rPr>
-                <w:rFonts w:ascii="Calibri" w:eastAsia="Calibri" w:hAnsi="Calibri" w:cs="Calibri"/>
-                <w:sz w:val="22"/>
-              </w:rPr>
-              <w:t>Major team</w:t>
-            </w:r>
-            <w:r>
-              <w:rPr>
-                <w:rFonts w:ascii="Calibri" w:eastAsia="Calibri" w:hAnsi="Calibri" w:cs="Calibri"/>
-                <w:sz w:val="22"/>
-              </w:rPr>
-              <w:t xml:space="preserve"> (</w:t>
-            </w:r>
-            <w:r>
-              <w:rPr>
-                <w:rFonts w:ascii="Calibri" w:eastAsia="Calibri" w:hAnsi="Calibri" w:cs="Calibri"/>
-                <w:sz w:val="22"/>
-              </w:rPr>
-              <w:t>customers</w:t>
-            </w:r>
-            <w:r>
-              <w:rPr>
-                <w:rFonts w:ascii="Calibri" w:eastAsia="Calibri" w:hAnsi="Calibri" w:cs="Calibri"/>
-                <w:sz w:val="22"/>
-              </w:rPr>
-              <w:t>)</w:t>
+              <w:t>, Major team (customers)</w:t>
             </w:r>
           </w:p>
         </w:tc>
@@ -21687,15 +21404,7 @@
                 <w:sz w:val="22"/>
                 <w:highlight w:val="white"/>
               </w:rPr>
-              <w:t>Weekly</w:t>
-            </w:r>
-            <w:r>
-              <w:rPr>
-                <w:rFonts w:ascii="Calibri" w:eastAsia="Calibri" w:hAnsi="Calibri" w:cs="Calibri"/>
-                <w:sz w:val="22"/>
-                <w:highlight w:val="white"/>
-              </w:rPr>
-              <w:t xml:space="preserve"> meeting</w:t>
+              <w:t>Weekly meeting</w:t>
             </w:r>
           </w:p>
         </w:tc>
@@ -21844,15 +21553,7 @@
                 <w:sz w:val="22"/>
                 <w:highlight w:val="white"/>
               </w:rPr>
-              <w:t xml:space="preserve">, </w:t>
-            </w:r>
-            <w:r>
-              <w:rPr>
-                <w:rFonts w:ascii="Calibri" w:eastAsia="Calibri" w:hAnsi="Calibri" w:cs="Calibri"/>
-                <w:sz w:val="22"/>
-                <w:highlight w:val="white"/>
-              </w:rPr>
-              <w:t>Project team</w:t>
+              <w:t>, Project team</w:t>
             </w:r>
           </w:p>
         </w:tc>
@@ -21986,7 +21687,7 @@
       </w:tr>
     </w:tbl>
     <w:p>
-      <w:bookmarkStart w:id="19" w:name="_Toc64858889"/>
+      <w:bookmarkStart w:id="21" w:name="_Toc64858889"/>
     </w:p>
     <w:p>
       <w:pPr>
@@ -21998,7 +21699,7 @@
       <w:r>
         <w:t xml:space="preserve"> External Interface</w:t>
       </w:r>
-      <w:bookmarkEnd w:id="19"/>
+      <w:bookmarkEnd w:id="21"/>
     </w:p>
     <w:p>
       <w:pPr>
@@ -22239,7 +21940,7 @@
                 <w:sz w:val="22"/>
               </w:rPr>
             </w:pPr>
-            <w:hyperlink r:id="rId11" w:history="1">
+            <w:hyperlink r:id="rId13" w:history="1">
               <w:r>
                 <w:rPr>
                   <w:rFonts w:asciiTheme="minorHAnsi" w:hAnsiTheme="minorHAnsi" w:cstheme="minorHAnsi"/>
@@ -22681,7 +22382,7 @@
                 <w:sz w:val="22"/>
               </w:rPr>
             </w:pPr>
-            <w:hyperlink r:id="rId12" w:history="1">
+            <w:hyperlink r:id="rId14" w:history="1">
               <w:r>
                 <w:rPr>
                   <w:rFonts w:asciiTheme="minorHAnsi" w:hAnsiTheme="minorHAnsi" w:cstheme="minorHAnsi"/>
@@ -22850,7 +22551,7 @@
                 <w:sz w:val="22"/>
               </w:rPr>
             </w:pPr>
-            <w:hyperlink r:id="rId13" w:history="1">
+            <w:hyperlink r:id="rId15" w:history="1">
               <w:r>
                 <w:rPr>
                   <w:rFonts w:asciiTheme="minorHAnsi" w:hAnsiTheme="minorHAnsi" w:cstheme="minorHAnsi"/>
@@ -23045,24 +22746,24 @@
       <w:pPr>
         <w:pStyle w:val="Heading2"/>
       </w:pPr>
-      <w:bookmarkStart w:id="20" w:name="_Toc64858890"/>
+      <w:bookmarkStart w:id="22" w:name="_Toc64858890"/>
       <w:r>
         <w:t>6. Configuration Management</w:t>
       </w:r>
-      <w:bookmarkEnd w:id="20"/>
+      <w:bookmarkEnd w:id="22"/>
     </w:p>
     <w:p>
       <w:pPr>
         <w:pStyle w:val="Heading3"/>
       </w:pPr>
-      <w:bookmarkStart w:id="21" w:name="_Toc64858891"/>
+      <w:bookmarkStart w:id="23" w:name="_Toc64858891"/>
       <w:r>
         <w:t>6.1</w:t>
       </w:r>
       <w:r>
         <w:t xml:space="preserve"> Tools &amp; Infrastructures</w:t>
       </w:r>
-      <w:bookmarkEnd w:id="21"/>
+      <w:bookmarkEnd w:id="23"/>
     </w:p>
     <w:tbl>
       <w:tblPr>
@@ -23622,14 +23323,14 @@
       <w:pPr>
         <w:pStyle w:val="Heading3"/>
       </w:pPr>
-      <w:bookmarkStart w:id="22" w:name="_Toc64858892"/>
+      <w:bookmarkStart w:id="24" w:name="_Toc64858892"/>
       <w:r>
         <w:t>6.2</w:t>
       </w:r>
       <w:r>
         <w:t xml:space="preserve"> Document Management</w:t>
       </w:r>
-      <w:bookmarkEnd w:id="22"/>
+      <w:bookmarkEnd w:id="24"/>
     </w:p>
     <w:p>
       <w:pPr>
@@ -23676,13 +23377,7 @@
     </w:p>
     <w:p>
       <w:r>
-        <w:t>In this account, w</w:t>
-      </w:r>
-      <w:r>
-        <w:t>e create</w:t>
-      </w:r>
-      <w:r>
-        <w:t xml:space="preserve"> a </w:t>
+        <w:t xml:space="preserve">In this account, we create a </w:t>
       </w:r>
       <w:r>
         <w:t>repository for storing all materials related to documents, including 7 reports, requirements analysis, Major’s files, UML diagrams of SDD and weekly meeting minutes.</w:t>
@@ -23692,7 +23387,7 @@
       <w:r>
         <w:t xml:space="preserve">Link: </w:t>
       </w:r>
-      <w:hyperlink r:id="rId14" w:history="1">
+      <w:hyperlink r:id="rId16" w:history="1">
         <w:r>
           <w:rPr>
             <w:rStyle w:val="Hyperlink"/>
@@ -23716,14 +23411,14 @@
       <w:pPr>
         <w:pStyle w:val="Heading3"/>
       </w:pPr>
-      <w:bookmarkStart w:id="23" w:name="_Toc64858893"/>
+      <w:bookmarkStart w:id="25" w:name="_Toc64858893"/>
       <w:r>
         <w:t>6.3</w:t>
       </w:r>
       <w:r>
         <w:t xml:space="preserve"> Source Code Management</w:t>
       </w:r>
-      <w:bookmarkEnd w:id="23"/>
+      <w:bookmarkEnd w:id="25"/>
     </w:p>
     <w:p>
       <w:pPr>
@@ -23756,34 +23451,7 @@
     </w:p>
     <w:p>
       <w:r>
-        <w:t xml:space="preserve">In the shared </w:t>
-      </w:r>
-      <w:r>
-        <w:t>GitHub account</w:t>
-      </w:r>
-      <w:r>
-        <w:t xml:space="preserve"> mentioned in part 6.2</w:t>
-      </w:r>
-      <w:r>
-        <w:t xml:space="preserve">, </w:t>
-      </w:r>
-      <w:r>
-        <w:t>we create one</w:t>
-      </w:r>
-      <w:r>
-        <w:t xml:space="preserve"> repository for </w:t>
-      </w:r>
-      <w:r>
-        <w:t xml:space="preserve">prototype, one for front-end codes and one </w:t>
-      </w:r>
-      <w:r>
-        <w:t xml:space="preserve">for </w:t>
-      </w:r>
-      <w:r>
-        <w:t>back</w:t>
-      </w:r>
-      <w:r>
-        <w:t>-end codes.</w:t>
+        <w:t>In the shared GitHub account mentioned in part 6.2, we create one repository for prototype, one for front-end codes and one for back-end codes.</w:t>
       </w:r>
       <w:r>
         <w:t xml:space="preserve"> </w:t>
@@ -23802,7 +23470,7 @@
       <w:r>
         <w:t xml:space="preserve">: </w:t>
       </w:r>
-      <w:hyperlink r:id="rId15" w:history="1">
+      <w:hyperlink r:id="rId17" w:history="1">
         <w:r>
           <w:rPr>
             <w:rStyle w:val="Hyperlink"/>
@@ -23818,7 +23486,7 @@
       <w:r>
         <w:t xml:space="preserve">Front-end: </w:t>
       </w:r>
-      <w:hyperlink r:id="rId16" w:history="1">
+      <w:hyperlink r:id="rId18" w:history="1">
         <w:r>
           <w:rPr>
             <w:rStyle w:val="Hyperlink"/>
@@ -23837,8 +23505,6 @@
       <w:r>
         <w:t xml:space="preserve"> </w:t>
       </w:r>
-      <w:bookmarkStart w:id="24" w:name="_GoBack"/>
-      <w:bookmarkEnd w:id="24"/>
     </w:p>
     <w:sectPr>
       <w:pgSz w:w="11906" w:h="16838"/>
@@ -23848,6 +23514,33 @@
     </w:sectPr>
   </w:body>
 </w:document>
+</file>
+
+<file path=word/comments.xml><?xml version="1.0" encoding="utf-8"?>
+<w:comments xmlns:wpc="http://schemas.microsoft.com/office/word/2010/wordprocessingCanvas" xmlns:mc="http://schemas.openxmlformats.org/markup-compatibility/2006" xmlns:o="urn:schemas-microsoft-com:office:office" xmlns:r="http://schemas.openxmlformats.org/officeDocument/2006/relationships" xmlns:m="http://schemas.openxmlformats.org/officeDocument/2006/math" xmlns:v="urn:schemas-microsoft-com:vml" xmlns:wp14="http://schemas.microsoft.com/office/word/2010/wordprocessingDrawing" xmlns:wp="http://schemas.openxmlformats.org/drawingml/2006/wordprocessingDrawing" xmlns:w10="urn:schemas-microsoft-com:office:word" xmlns:w="http://schemas.openxmlformats.org/wordprocessingml/2006/main" xmlns:w14="http://schemas.microsoft.com/office/word/2010/wordml" xmlns:w15="http://schemas.microsoft.com/office/word/2012/wordml" xmlns:wpg="http://schemas.microsoft.com/office/word/2010/wordprocessingGroup" xmlns:wpi="http://schemas.microsoft.com/office/word/2010/wordprocessingInk" xmlns:wne="http://schemas.microsoft.com/office/word/2006/wordml" xmlns:wps="http://schemas.microsoft.com/office/word/2010/wordprocessingShape" mc:Ignorable="w14 w15 wp14">
+  <w:comment w:id="8" w:author="Windows User" w:date="2021-02-25T20:01:00Z" w:initials="WU">
+    <w:p>
+      <w:pPr>
+        <w:pStyle w:val="CommentText"/>
+      </w:pPr>
+      <w:r>
+        <w:rPr>
+          <w:rStyle w:val="CommentReference"/>
+        </w:rPr>
+        <w:annotationRef/>
+      </w:r>
+      <w:r>
+        <w:t>Chỗ này theo SCRUM sẽ không có ngày cố định</w:t>
+      </w:r>
+    </w:p>
+  </w:comment>
+</w:comments>
+</file>
+
+<file path=word/commentsExtended.xml><?xml version="1.0" encoding="utf-8"?>
+<w15:commentsEx xmlns:wpc="http://schemas.microsoft.com/office/word/2010/wordprocessingCanvas" xmlns:mc="http://schemas.openxmlformats.org/markup-compatibility/2006" xmlns:o="urn:schemas-microsoft-com:office:office" xmlns:r="http://schemas.openxmlformats.org/officeDocument/2006/relationships" xmlns:m="http://schemas.openxmlformats.org/officeDocument/2006/math" xmlns:v="urn:schemas-microsoft-com:vml" xmlns:wp14="http://schemas.microsoft.com/office/word/2010/wordprocessingDrawing" xmlns:wp="http://schemas.openxmlformats.org/drawingml/2006/wordprocessingDrawing" xmlns:w10="urn:schemas-microsoft-com:office:word" xmlns:w="http://schemas.openxmlformats.org/wordprocessingml/2006/main" xmlns:w14="http://schemas.microsoft.com/office/word/2010/wordml" xmlns:w15="http://schemas.microsoft.com/office/word/2012/wordml" xmlns:wpg="http://schemas.microsoft.com/office/word/2010/wordprocessingGroup" xmlns:wpi="http://schemas.microsoft.com/office/word/2010/wordprocessingInk" xmlns:wne="http://schemas.microsoft.com/office/word/2006/wordml" xmlns:wps="http://schemas.microsoft.com/office/word/2010/wordprocessingShape" mc:Ignorable="w14 w15 wp14">
+  <w15:commentEx w15:paraId="752FD566" w15:done="0"/>
+</w15:commentsEx>
 </file>
 
 <file path=word/numbering.xml><?xml version="1.0" encoding="utf-8"?>
@@ -24896,6 +24589,14 @@
     <w:abstractNumId w:val="1"/>
   </w:num>
 </w:numbering>
+</file>
+
+<file path=word/people.xml><?xml version="1.0" encoding="utf-8"?>
+<w15:people xmlns:wpc="http://schemas.microsoft.com/office/word/2010/wordprocessingCanvas" xmlns:mc="http://schemas.openxmlformats.org/markup-compatibility/2006" xmlns:o="urn:schemas-microsoft-com:office:office" xmlns:r="http://schemas.openxmlformats.org/officeDocument/2006/relationships" xmlns:m="http://schemas.openxmlformats.org/officeDocument/2006/math" xmlns:v="urn:schemas-microsoft-com:vml" xmlns:wp14="http://schemas.microsoft.com/office/word/2010/wordprocessingDrawing" xmlns:wp="http://schemas.openxmlformats.org/drawingml/2006/wordprocessingDrawing" xmlns:w10="urn:schemas-microsoft-com:office:word" xmlns:w="http://schemas.openxmlformats.org/wordprocessingml/2006/main" xmlns:w14="http://schemas.microsoft.com/office/word/2010/wordml" xmlns:w15="http://schemas.microsoft.com/office/word/2012/wordml" xmlns:wpg="http://schemas.microsoft.com/office/word/2010/wordprocessingGroup" xmlns:wpi="http://schemas.microsoft.com/office/word/2010/wordprocessingInk" xmlns:wne="http://schemas.microsoft.com/office/word/2006/wordml" xmlns:wps="http://schemas.microsoft.com/office/word/2010/wordprocessingShape" mc:Ignorable="w14 w15 wp14">
+  <w15:person w15:author="Windows User">
+    <w15:presenceInfo w15:providerId="None" w15:userId="Windows User"/>
+  </w15:person>
+</w15:people>
 </file>
 
 <file path=word/styles.xml><?xml version="1.0" encoding="utf-8"?>
@@ -26180,7 +25881,7 @@
 </file>
 
 <file path=customXml/itemProps1.xml><?xml version="1.0" encoding="utf-8"?>
-<ds:datastoreItem xmlns:ds="http://schemas.openxmlformats.org/officeDocument/2006/customXml" ds:itemID="{F4E8ED63-3CFE-45E0-A6BC-DAD00F48BB4C}">
+<ds:datastoreItem xmlns:ds="http://schemas.openxmlformats.org/officeDocument/2006/customXml" ds:itemID="{198C1867-D816-4E38-A727-2B28862DDB09}">
   <ds:schemaRefs>
     <ds:schemaRef ds:uri="http://schemas.openxmlformats.org/officeDocument/2006/bibliography"/>
   </ds:schemaRefs>

</xml_diff>